<commit_message>
Some updates to fix numbering and grammer
</commit_message>
<xml_diff>
--- a/FT8Noise8.docx
+++ b/FT8Noise8.docx
@@ -4,48 +4,28 @@
   <w:body>
     <w:p>
       <w:pPr>
-        <w:spacing w:after="0" w:line="240" w:lineRule="auto"/>
-        <w:ind w:left="0" w:firstLine="0"/>
-      </w:pPr>
-      <w:r>
-        <w:rPr>
-          <w:sz w:val="56"/>
-        </w:rPr>
-        <w:t xml:space="preserve">FT8 – Avoiding Harmonics and Audio Settings </w:t>
+        <w:pStyle w:val="Title"/>
+        <w:jc w:val="center"/>
+        <w:rPr>
+          <w:sz w:val="44"/>
+          <w:szCs w:val="44"/>
+        </w:rPr>
+      </w:pPr>
+      <w:r>
+        <w:rPr>
+          <w:sz w:val="44"/>
+          <w:szCs w:val="44"/>
+        </w:rPr>
+        <w:t>FT8 – Avoiding Harmonics and Audio Settings</w:t>
       </w:r>
     </w:p>
     <w:p>
       <w:pPr>
         <w:ind w:left="-5" w:right="48"/>
-      </w:pPr>
-      <w:r>
-        <w:t xml:space="preserve">Updated </w:t>
-      </w:r>
-      <w:r>
-        <w:t>Jan</w:t>
-      </w:r>
-      <w:r>
-        <w:t xml:space="preserve"> </w:t>
-      </w:r>
-      <w:r>
-        <w:t>25</w:t>
-      </w:r>
-      <w:r>
-        <w:t>, 20</w:t>
-      </w:r>
-      <w:r>
-        <w:t>2</w:t>
-      </w:r>
-      <w:r>
-        <w:t>3</w:t>
-      </w:r>
-    </w:p>
-    <w:p>
-      <w:pPr>
-        <w:ind w:left="-5" w:right="48"/>
-      </w:pPr>
-      <w:r>
-        <w:t xml:space="preserve">By Mike Black/W9MDB and Eric Spero/WA1SXK </w:t>
+        <w:jc w:val="center"/>
+      </w:pPr>
+      <w:r>
+        <w:t>By Mike Black/W9MDB and Eric Spero/WA1SXK</w:t>
       </w:r>
     </w:p>
     <w:p>
@@ -54,6 +34,23 @@
       </w:pPr>
       <w:r>
         <w:t>Changes</w:t>
+      </w:r>
+    </w:p>
+    <w:p>
+      <w:r>
+        <w:t>Apr 4, 2024</w:t>
+      </w:r>
+    </w:p>
+    <w:p>
+      <w:pPr>
+        <w:pStyle w:val="ListParagraph"/>
+        <w:numPr>
+          <w:ilvl w:val="0"/>
+          <w:numId w:val="8"/>
+        </w:numPr>
+      </w:pPr>
+      <w:r>
+        <w:t>Just some format changes</w:t>
       </w:r>
     </w:p>
     <w:p>
@@ -224,7 +221,23 @@
         <w:t>process,</w:t>
       </w:r>
       <w:r>
-        <w:t xml:space="preserve"> your FT8 messages (exchanges) are being encoded with additional information that allows for error detection and bit corruption correction which the receiving side can use to process and validate the received message.  The WSJT-X software sound card modes can be used with any rig, new or old.  FT8 can demodulate dozens of signals (50hz wide each) in up to 5000Hz of bandpass including overlapping signals. As you can see, many hams can operate at the same time in the same bandwidth.  This approach allows new operating paradigms like FT8 Fox&amp;Hound mode that DXCC teams are now using where they can process multiple QSOs simultaneously (see </w:t>
+        <w:t xml:space="preserve"> your FT8 messages (exchanges) are </w:t>
+      </w:r>
+      <w:proofErr w:type="gramStart"/>
+      <w:r>
+        <w:t>being encoded</w:t>
+      </w:r>
+      <w:proofErr w:type="gramEnd"/>
+      <w:r>
+        <w:t xml:space="preserve"> with additional information that allows for error detection and bit corruption correction which the receiving side can use to process and validate the received message.  The WSJT-X software sound card modes can be used with any </w:t>
+      </w:r>
+      <w:proofErr w:type="gramStart"/>
+      <w:r>
+        <w:t>rig</w:t>
+      </w:r>
+      <w:proofErr w:type="gramEnd"/>
+      <w:r>
+        <w:t xml:space="preserve">, new or old.  FT8 can demodulate dozens of signals (50hz wide each) in up to 5000Hz of bandpass including overlapping signals. As you can see, many hams can operate at the same time in the same bandwidth.  This approach allows new operating paradigms like FT8 Fox&amp;Hound mode that DXCC teams are now using where they can process multiple QSOs simultaneously (see </w:t>
       </w:r>
       <w:hyperlink r:id="rId5" w:history="1">
         <w:r>
@@ -258,7 +271,15 @@
         <w:t>high-end</w:t>
       </w:r>
       <w:r>
-        <w:t xml:space="preserve"> cutoff points.  Once you have your bandwidth set in your rig as wide as you can make it you can change the “Start 0 Hz” to “Start 200 Hz”.    Then adjust the right side of graph until it is inside your upper bandwidth limit.  Then turn on “Flatten”.  Note that Flatten does not like having the edges of your bandpass in the waterfall and will not behave as well if you adjust this incorrectly.  The signal bandpass area between the lower and upper limits of the waterfall window is where the FT8 signals will be displayed and decoded in the software.  The frequency limits of the waterfall determine what gets decoded</w:t>
+        <w:t xml:space="preserve"> cutoff points.  Once you have your bandwidth set in your rig as wide as you can make it you can change the “Start 0 Hz” to “Start 200 Hz”.    Then adjust the right side of graph until it is inside your upper bandwidth limit.  Then turn on “Flatten”.  Note that </w:t>
+      </w:r>
+      <w:proofErr w:type="gramStart"/>
+      <w:r>
+        <w:t>Flatten</w:t>
+      </w:r>
+      <w:proofErr w:type="gramEnd"/>
+      <w:r>
+        <w:t xml:space="preserve"> does not like having the edges of your bandpass in the waterfall and will not behave as well if you adjust this incorrectly.  The signal bandpass area between the lower and upper limits of the waterfall window is where the FT8 signals will be displayed and decoded in the software.  The frequency limits of the waterfall determine what gets decoded</w:t>
       </w:r>
       <w:r>
         <w:t>.</w:t>
@@ -269,7 +290,15 @@
         <w:ind w:left="-5" w:right="48"/>
       </w:pPr>
       <w:r>
-        <w:t xml:space="preserve">Remember your goal for FT8 is to adjust your rig for as much TX/RX bandwidth as possible…you can run it up to 5kHz for WSJT-X (as much as WSJT-X can do right now).  Most rigs should do at least 2400Hz.  Many rigs have bandwidth settings called NAR/MID/WID filters and the WID settings should always be used and it can usually be adjusted for the largest bandwidth.  If you can’t find your rig’s bandwidth settings after consulting with your manual feel free to contact one of the authors. </w:t>
+        <w:t xml:space="preserve">Remember your goal for FT8 is to adjust your rig for as much TX/RX bandwidth as possible…you can run it up to 5kHz for WSJT-X (as much as WSJT-X can do right now).  Most rigs should do at least 2400Hz.  Many rigs have bandwidth settings called NAR/MID/WID filters and the WID settings should always be </w:t>
+      </w:r>
+      <w:proofErr w:type="gramStart"/>
+      <w:r>
+        <w:t>used</w:t>
+      </w:r>
+      <w:proofErr w:type="gramEnd"/>
+      <w:r>
+        <w:t xml:space="preserve"> and it can usually be adjusted for the largest bandwidth.  If you can’t find your rig’s bandwidth settings after consulting with your manual feel free to contact one of the authors. </w:t>
       </w:r>
     </w:p>
     <w:p>
@@ -277,7 +306,15 @@
         <w:ind w:left="-5" w:right="48"/>
       </w:pPr>
       <w:r>
-        <w:t>Once you have your bandwidth set correctly you are now ready to set up your receive signal</w:t>
+        <w:t xml:space="preserve">Once you have your bandwidth set correctly you are now ready to set up </w:t>
+      </w:r>
+      <w:proofErr w:type="gramStart"/>
+      <w:r>
+        <w:t>your</w:t>
+      </w:r>
+      <w:proofErr w:type="gramEnd"/>
+      <w:r>
+        <w:t xml:space="preserve"> receive signal</w:t>
       </w:r>
       <w:r>
         <w:t>’</w:t>
@@ -303,7 +340,15 @@
         <w:t>Right click</w:t>
       </w:r>
       <w:r>
-        <w:t xml:space="preserve"> the device for your rig and select “Properties”.  Select the Level tab and right-click in the level slider to set the scale to dB instead of the default percentage. </w:t>
+        <w:t xml:space="preserve"> the device for your </w:t>
+      </w:r>
+      <w:proofErr w:type="gramStart"/>
+      <w:r>
+        <w:t>rig</w:t>
+      </w:r>
+      <w:proofErr w:type="gramEnd"/>
+      <w:r>
+        <w:t xml:space="preserve"> and select “Properties”.  Select the Level tab and right-click in the level slider to set the scale to dB instead of the default percentage. </w:t>
       </w:r>
     </w:p>
     <w:p>
@@ -320,7 +365,15 @@
         <w:t>decoding,</w:t>
       </w:r>
       <w:r>
-        <w:t xml:space="preserve"> try the right channel.  Same goes for transmitting.  You may have to use Mono but single-channel operation is preferred if it works.</w:t>
+        <w:t xml:space="preserve"> try the right channel.  Same goes for transmitting.  You may have to use </w:t>
+      </w:r>
+      <w:proofErr w:type="gramStart"/>
+      <w:r>
+        <w:t>Mono</w:t>
+      </w:r>
+      <w:proofErr w:type="gramEnd"/>
+      <w:r>
+        <w:t xml:space="preserve"> but single-channel operation is preferred if it works.</w:t>
       </w:r>
     </w:p>
     <w:p>
@@ -328,7 +381,15 @@
         <w:ind w:left="-5" w:right="48"/>
       </w:pPr>
       <w:r>
-        <w:t xml:space="preserve">#3 As of the WSTJ-X 2.1.0 64-bit version the Windows Mixer is also in the audio chain.  Search for “Mixer” and open the “Sound mixer options”.  Select your output audio device for the rig and set the </w:t>
+        <w:t xml:space="preserve">#3 As </w:t>
+      </w:r>
+      <w:proofErr w:type="gramStart"/>
+      <w:r>
+        <w:t>of</w:t>
+      </w:r>
+      <w:proofErr w:type="gramEnd"/>
+      <w:r>
+        <w:t xml:space="preserve"> the WSTJ-X 2.1.0 64-bit version the Windows Mixer is also in the audio chain.  Search for “Mixer” and open the “Sound mixer options”.  Select your output audio device for the rig and set the </w:t>
       </w:r>
       <w:r>
         <w:t>device</w:t>
@@ -369,14 +430,30 @@
         <w:t xml:space="preserve"> on a quiet spot.  </w:t>
       </w:r>
       <w:r>
-        <w:t xml:space="preserve">You should set your AGC to slow.  </w:t>
+        <w:t xml:space="preserve">You should set your AGC </w:t>
+      </w:r>
+      <w:proofErr w:type="gramStart"/>
+      <w:r>
+        <w:t>to</w:t>
+      </w:r>
+      <w:proofErr w:type="gramEnd"/>
+      <w:r>
+        <w:t xml:space="preserve"> slow.  </w:t>
       </w:r>
       <w:r>
         <w:t xml:space="preserve">You can adjust </w:t>
       </w:r>
       <w:r>
         <w:lastRenderedPageBreak/>
-        <w:t xml:space="preserve">your external sound card knobs if you are using one, and your rigs output level to achieve this.  Do NOT make this adjustment using sound controls on the computer…in most cases that is not necessary.   The meter in WSJT-X should look something like Figure 4.  Again, note this is on a quiet spot on the band with no signals present. </w:t>
+        <w:t xml:space="preserve">your external sound card knobs if you are using one, and your rigs output level to achieve this.  Do NOT make this adjustment using sound controls on the computer…in most cases that is not necessary.   The meter in WSJT-X should look something like Figure 4.  Again, note this is </w:t>
+      </w:r>
+      <w:proofErr w:type="gramStart"/>
+      <w:r>
+        <w:t>on</w:t>
+      </w:r>
+      <w:proofErr w:type="gramEnd"/>
+      <w:r>
+        <w:t xml:space="preserve"> a quiet spot on the band with no signals present. </w:t>
       </w:r>
     </w:p>
     <w:p>
@@ -396,7 +473,15 @@
         <w:ind w:left="-5" w:right="48"/>
       </w:pPr>
       <w:r>
-        <w:t xml:space="preserve">  A rig that has too much input audio will create a dirty tx signal with significant harmonics that can disrupt a QSO and everybody can see on the waterfall…. but…here is the problem…you won’t know about it unless you can monitor your own transmitted signal.  Any harmonics will show up at multiples of your Tx offset setting in the WSJT-X waterfall of everybody that receives your signal.  For example, you can clearly see the noise bars at around 2480 in Figure 1 which is the 3</w:t>
+        <w:t xml:space="preserve">  A rig that has too much input audio will create a dirty tx signal with significant harmonics that can disrupt a </w:t>
+      </w:r>
+      <w:proofErr w:type="gramStart"/>
+      <w:r>
+        <w:t>QSO</w:t>
+      </w:r>
+      <w:proofErr w:type="gramEnd"/>
+      <w:r>
+        <w:t xml:space="preserve"> and everybody can see on the waterfall…. but…here is the problem…you won’t know about it unless you can monitor your own transmitted signal.  Any harmonics will show up at multiples of your Tx offset setting in the WSJT-X waterfall of everybody that receives your signal.  For example, you can clearly see the noise bars at around 2480 in Figure 1 which is the 3</w:t>
       </w:r>
       <w:r>
         <w:rPr>
@@ -467,7 +552,15 @@
         <w:t>r</w:t>
       </w:r>
       <w:r>
-        <w:t xml:space="preserve"> rig is similar as models tend to behave the same for the same manufacturers.</w:t>
+        <w:t xml:space="preserve"> rig is similar </w:t>
+      </w:r>
+      <w:proofErr w:type="gramStart"/>
+      <w:r>
+        <w:t>as</w:t>
+      </w:r>
+      <w:proofErr w:type="gramEnd"/>
+      <w:r>
+        <w:t xml:space="preserve"> models tend to behave the same for the same manufacturers.</w:t>
       </w:r>
     </w:p>
     <w:p>
@@ -531,7 +624,23 @@
         <w:t xml:space="preserve"> (see exceptions in Table 1)</w:t>
       </w:r>
       <w:r>
-        <w:t xml:space="preserve">.  The question is, how does your rig show 0dB ALC?  For most older rigs 0dB is the left-hand side of the meter or just a red-light indicator when ALC is in effect.  On newer SDR rigs you do want to see some ALC action as 0dB is not the left-hand side of the meter...read your manual.  The procedure below will help you confirm how your meter behaves. </w:t>
+        <w:t xml:space="preserve">.  The question is, how does your rig show 0dB ALC?  For most older </w:t>
+      </w:r>
+      <w:proofErr w:type="gramStart"/>
+      <w:r>
+        <w:t>rigs</w:t>
+      </w:r>
+      <w:proofErr w:type="gramEnd"/>
+      <w:r>
+        <w:t xml:space="preserve"> 0dB is the left-hand side of the meter or just a red-light indicator when ALC is in effect.  On newer SDR </w:t>
+      </w:r>
+      <w:proofErr w:type="gramStart"/>
+      <w:r>
+        <w:t>rigs</w:t>
+      </w:r>
+      <w:proofErr w:type="gramEnd"/>
+      <w:r>
+        <w:t xml:space="preserve"> you do want to see some ALC action as 0dB is not the left-hand side of the meter...read your manual.  The procedure below will help you confirm how your meter behaves. </w:t>
       </w:r>
     </w:p>
     <w:p>
@@ -556,7 +665,15 @@
         <w:ind w:right="48" w:hanging="360"/>
       </w:pPr>
       <w:r>
-        <w:t xml:space="preserve">How to set rig audio input level (RAIL) – this is the audio level that the rig sees from the computer or the external sound card.  We will also be adjusting any external sound card like a SoundBlaster or SignaLink (if you have one) and the RAIL together. </w:t>
+        <w:t xml:space="preserve">How to set rig audio input level (RAIL) – this is the audio level that the rig sees from the computer or the external sound card.  We will also be adjusting any external sound card like a SoundBlaster or SignaLink (if you have one) and </w:t>
+      </w:r>
+      <w:proofErr w:type="gramStart"/>
+      <w:r>
+        <w:t>the RAIL</w:t>
+      </w:r>
+      <w:proofErr w:type="gramEnd"/>
+      <w:r>
+        <w:t xml:space="preserve"> together. </w:t>
       </w:r>
       <w:r>
         <w:t xml:space="preserve">  To start make your rig’s audio level (MIC control or menu control for USB input audio level) zero.  Many (most?) rigs want minimum gain at the rig as we will be feeding full-level audio to it.</w:t>
@@ -611,13 +728,41 @@
         <w:t xml:space="preserve">Set WSJT-X to one channel (usually the left channel).  </w:t>
       </w:r>
       <w:r>
-        <w:t xml:space="preserve">Also ensure your sound card audio playback is NOT the default device.  If you make it the default than all your windows sounds (beeps, YouTube, etc.) will playback through your rig. </w:t>
+        <w:t xml:space="preserve">Also ensure your sound card audio playback is NOT the default device.  If you make it the default </w:t>
+      </w:r>
+      <w:r>
+        <w:t>then</w:t>
+      </w:r>
+      <w:r>
+        <w:t xml:space="preserve"> all your windows sounds (beeps, YouTube, etc.) will playback through your </w:t>
+      </w:r>
+      <w:proofErr w:type="gramStart"/>
+      <w:r>
+        <w:t>rig</w:t>
+      </w:r>
+      <w:proofErr w:type="gramEnd"/>
+      <w:r>
+        <w:t xml:space="preserve">. </w:t>
       </w:r>
       <w:r>
         <w:t xml:space="preserve"> You need to right-click another audio device (like your real speakers) and </w:t>
       </w:r>
       <w:r>
-        <w:t>select it as the default.  If you have to use the line out or speaker out from your computer you should listen to the audio and may have to reduce the playback level to avoid distortion from the computer.</w:t>
+        <w:t xml:space="preserve">select it as the default.  If you </w:t>
+      </w:r>
+      <w:proofErr w:type="gramStart"/>
+      <w:r>
+        <w:t>have to</w:t>
+      </w:r>
+      <w:proofErr w:type="gramEnd"/>
+      <w:r>
+        <w:t xml:space="preserve"> use the line out or speaker out from your </w:t>
+      </w:r>
+      <w:r>
+        <w:t>computer,</w:t>
+      </w:r>
+      <w:r>
+        <w:t xml:space="preserve"> you should listen to the audio and may have to reduce the playback level to avoid distortion from the computer.</w:t>
       </w:r>
     </w:p>
     <w:p>
@@ -635,13 +780,7 @@
         <w:ind w:left="-5" w:right="617"/>
       </w:pPr>
       <w:r>
-        <w:t xml:space="preserve">#5 Set the TX offset to 1500 – we want to ensure the tone we generate is in this “sweet spot”. #6 Press "Tune" on WSJT-X -- at this point you should have no power being transmitted.  If you see </w:t>
-      </w:r>
-      <w:r>
-        <w:t>power,</w:t>
-      </w:r>
-      <w:r>
-        <w:t xml:space="preserve"> go check your settings again. </w:t>
+        <w:t xml:space="preserve">#5 Set the TX offset to 1500 – we want to ensure the tone we generate is in this “sweet spot”. </w:t>
       </w:r>
     </w:p>
     <w:p>
@@ -650,7 +789,28 @@
         <w:ind w:left="-5" w:right="617"/>
       </w:pPr>
       <w:r>
-        <w:t>#6 Set your external audio device (if you have one) to about 50% or 12 o’clock.  This should be a moderate output level from most any external soundcard.</w:t>
+        <w:t xml:space="preserve">#6 Press "Tune" on WSJT-X -- at this point you should have no power being transmitted.  If you see </w:t>
+      </w:r>
+      <w:r>
+        <w:t>power,</w:t>
+      </w:r>
+      <w:r>
+        <w:t xml:space="preserve"> go check your settings again. </w:t>
+      </w:r>
+    </w:p>
+    <w:p>
+      <w:pPr>
+        <w:spacing w:after="0"/>
+        <w:ind w:left="-5" w:right="617"/>
+      </w:pPr>
+      <w:r>
+        <w:t>#</w:t>
+      </w:r>
+      <w:r>
+        <w:t>7</w:t>
+      </w:r>
+      <w:r>
+        <w:t xml:space="preserve"> Set your external audio device (if you have one) to about 50% or 12 o’clock.  This should be a moderate output level from most any external soundcard.</w:t>
       </w:r>
     </w:p>
     <w:p>
@@ -662,7 +822,7 @@
         <w:t>#</w:t>
       </w:r>
       <w:r>
-        <w:t>6</w:t>
+        <w:t>8</w:t>
       </w:r>
       <w:r>
         <w:t xml:space="preserve"> Increase RAIL SLOWLY until you get about 20W (assuming your rig is set at 100W or use 20-50% of whatever your rig power setting is).  Whatever your ALC meter says at that point is probably what you want and is below 0dB. On most rigs the ALC meter won't even move or barely move.  If your ALC is more than minimal at this setting, then you probably have an Elecraft K3 which wants 4 bars + tickling the 5</w:t>
@@ -674,19 +834,7 @@
         <w:t>th</w:t>
       </w:r>
       <w:r>
-        <w:t xml:space="preserve"> bar to operate at capacity.  It’s important you understand what your ALC meter is telling you.  You do not want any ALC on an FT8 signal (or any other digital signal). #7 Bring up RAIL until ALC starts increasing, then decrease gain back to where it was.  For the K3 and such you should be able to put out max power without exceeding the K3’s 4bars+5</w:t>
-      </w:r>
-      <w:r>
-        <w:rPr>
-          <w:vertAlign w:val="superscript"/>
-        </w:rPr>
-        <w:t>th</w:t>
-      </w:r>
-      <w:r>
-        <w:t xml:space="preserve">.   </w:t>
-      </w:r>
-      <w:r>
-        <w:t>Some rigs are very touchy and finding the right combination of rig gain and audio device gain takes some experimentation.  We’ve found several rigs where mic gain is just above zero to give no ALC indication.</w:t>
+        <w:t xml:space="preserve"> bar to operate at capacity.  It’s important you understand what your ALC meter is telling you.  You do not want any ALC on an FT8 signal (or any other digital signal). </w:t>
       </w:r>
     </w:p>
     <w:p>
@@ -698,37 +846,22 @@
         <w:t>#</w:t>
       </w:r>
       <w:r>
-        <w:t>7</w:t>
-      </w:r>
-      <w:r>
-        <w:t xml:space="preserve"> Sanity check – the Pwr slider on WSJT-X should show 50% power loss for every 3dB down.  </w:t>
-      </w:r>
-      <w:r>
-        <w:t>So,</w:t>
-      </w:r>
-      <w:r>
-        <w:t xml:space="preserve"> if you are 100W at full scale (0dB on the Pwr slider) then -3db should be 50W and -6dB should be 25W</w:t>
-      </w:r>
-      <w:r>
-        <w:t xml:space="preserve"> (linear behavior)</w:t>
-      </w:r>
-      <w:r>
-        <w:t xml:space="preserve">.  If your power does not </w:t>
-      </w:r>
-      <w:r>
-        <w:t>decrease</w:t>
-      </w:r>
-      <w:r>
-        <w:t xml:space="preserve"> close to that (give or take 10%)</w:t>
-      </w:r>
-      <w:r>
-        <w:t>,</w:t>
-      </w:r>
-      <w:r>
-        <w:t xml:space="preserve"> then your audio is still wrong.  You could be overdriving the A/D in your rig which may also clip your signal.  An example is the FT-450D which has a 60mV input with a SignaLink that provides up to 100mV.  If you put over 60mV into the FT-450D your signal will clip.  The Pwr slider in WSJT-X is an indicator when this is occurring since dropping from 100mV to 80mV won’t matter to the rig and the -3dB Pwr slider setting will still show 100W.</w:t>
-      </w:r>
-      <w:r>
-        <w:t xml:space="preserve">  Another example is the IC-7300 – the USB MOD LEVEL of 23 may be too high and lowering it to 22 or 21 may be needed to see 50W at -3db and 100W at 0dB.</w:t>
+        <w:t>9</w:t>
+      </w:r>
+      <w:r>
+        <w:t xml:space="preserve"> Bring up RAIL until ALC starts increasing, then decrease gain back to where it was.  For the K3 and such you should be able to put out max power without exceeding the K3’s 4bars+5</w:t>
+      </w:r>
+      <w:r>
+        <w:rPr>
+          <w:vertAlign w:val="superscript"/>
+        </w:rPr>
+        <w:t>th</w:t>
+      </w:r>
+      <w:r>
+        <w:t xml:space="preserve">.   </w:t>
+      </w:r>
+      <w:r>
+        <w:t>Some rigs are very touchy and finding the right combination of rig gain and audio device gain takes some experimentation.  We’ve found several rigs where mic gain is just above zero to give no ALC indication.</w:t>
       </w:r>
     </w:p>
     <w:p>
@@ -737,10 +870,58 @@
         <w:ind w:left="-5" w:right="48"/>
       </w:pPr>
       <w:r>
-        <w:t>#8 Repeat #</w:t>
-      </w:r>
-      <w:r>
-        <w:t>7</w:t>
+        <w:t>#</w:t>
+      </w:r>
+      <w:r>
+        <w:t>10</w:t>
+      </w:r>
+      <w:r>
+        <w:t xml:space="preserve"> Sanity check – the Pwr slider on WSJT-X should show 50% power loss for every 3dB down.  </w:t>
+      </w:r>
+      <w:r>
+        <w:t>So,</w:t>
+      </w:r>
+      <w:r>
+        <w:t xml:space="preserve"> if you are 100W at full scale (0dB on the Pwr slider) then -3db should be 50W and -6dB should be 25W</w:t>
+      </w:r>
+      <w:r>
+        <w:t xml:space="preserve"> (linear behavior)</w:t>
+      </w:r>
+      <w:r>
+        <w:t xml:space="preserve">.  If your power does not </w:t>
+      </w:r>
+      <w:r>
+        <w:t>decrease</w:t>
+      </w:r>
+      <w:r>
+        <w:t xml:space="preserve"> close to that (give or take 10%)</w:t>
+      </w:r>
+      <w:r>
+        <w:t>,</w:t>
+      </w:r>
+      <w:r>
+        <w:t xml:space="preserve"> then your audio is still wrong.  You could be overdriving the A/D in your rig which may also clip your signal.  An example is the FT-450D which has a 60mV input with a SignaLink that provides up to 100mV.  If you put over 60mV into the FT-450D your signal will clip.  The Pwr slider in WSJT-X is an indicator when this is occurring since dropping from 100mV to 80mV won’t matter to the rig and the -3dB Pwr slider setting will still show 100W.</w:t>
+      </w:r>
+      <w:r>
+        <w:t xml:space="preserve">  Another example is the IC-7300 – the USB MOD LEVEL of 23 may be too high and lowering it to 22 or 21 may be needed to see 50W at -3db and 100W at 0dB.</w:t>
+      </w:r>
+    </w:p>
+    <w:p>
+      <w:pPr>
+        <w:spacing w:after="0"/>
+        <w:ind w:left="-5" w:right="48"/>
+      </w:pPr>
+      <w:r>
+        <w:t>#</w:t>
+      </w:r>
+      <w:r>
+        <w:t>11</w:t>
+      </w:r>
+      <w:r>
+        <w:t xml:space="preserve"> Repeat </w:t>
+      </w:r>
+      <w:r>
+        <w:t>step 10</w:t>
       </w:r>
       <w:r>
         <w:t xml:space="preserve"> for the lower and upper limits of what you believe is your bandpass.  You should see the same power level behavior for your entire bandpass.  If you see the maximum power level reduce at any </w:t>
@@ -749,7 +930,21 @@
         <w:t>point,</w:t>
       </w:r>
       <w:r>
-        <w:t xml:space="preserve"> then your bandpass or notch filters may be the reason…double check them.  If you run WSJT-X in either “Rig Split” or “Fake It” (in Settings/Radio) than your audio will always be 1500-2000Hz and actually allow you to work signals beyond your bandwidth (i.e. if you can decode them you can work them). </w:t>
+        <w:t xml:space="preserve"> then your bandpass or notch filters may be the reason…double check them.  If you run WSJT-X in either “Rig Split” or “Fake It” (in Settings/Radio) than your audio will always be 1500-2000Hz and </w:t>
+      </w:r>
+      <w:proofErr w:type="gramStart"/>
+      <w:r>
+        <w:t>actually allow</w:t>
+      </w:r>
+      <w:proofErr w:type="gramEnd"/>
+      <w:r>
+        <w:t xml:space="preserve"> you to work signals beyond your bandwidth (i.e. if you can decode </w:t>
+      </w:r>
+      <w:r>
+        <w:t>them,</w:t>
+      </w:r>
+      <w:r>
+        <w:t xml:space="preserve"> you can work them). </w:t>
       </w:r>
     </w:p>
     <w:p>
@@ -857,7 +1052,15 @@
         <w:ind w:right="48"/>
       </w:pPr>
       <w:r>
-        <w:t>For most rigs set the audio input device to the left channel and the output to the left channel too.</w:t>
+        <w:t xml:space="preserve">For most </w:t>
+      </w:r>
+      <w:proofErr w:type="gramStart"/>
+      <w:r>
+        <w:t>rigs</w:t>
+      </w:r>
+      <w:proofErr w:type="gramEnd"/>
+      <w:r>
+        <w:t xml:space="preserve"> set the audio input device to the left channel and the output to the left channel too.</w:t>
       </w:r>
     </w:p>
     <w:p>
@@ -1071,7 +1274,15 @@
         <w:t>– note th</w:t>
       </w:r>
       <w:r>
-        <w:t>e edges of the bandpass which are visible when expanded far enough and flatten is turned off</w:t>
+        <w:t xml:space="preserve">e edges of the bandpass which are visible when expanded far enough and </w:t>
+      </w:r>
+      <w:proofErr w:type="gramStart"/>
+      <w:r>
+        <w:t>flatten</w:t>
+      </w:r>
+      <w:proofErr w:type="gramEnd"/>
+      <w:r>
+        <w:t xml:space="preserve"> is turned off</w:t>
       </w:r>
       <w:r>
         <w:t>.</w:t>
@@ -1217,6 +1428,7 @@
                 <w:bCs/>
               </w:rPr>
             </w:pPr>
+            <w:proofErr w:type="spellStart"/>
             <w:r>
               <w:rPr>
                 <w:rFonts w:eastAsia="Times New Roman"/>
@@ -1225,6 +1437,7 @@
               </w:rPr>
               <w:t>Manuf</w:t>
             </w:r>
+            <w:proofErr w:type="spellEnd"/>
           </w:p>
         </w:tc>
         <w:tc>
@@ -2430,7 +2643,14 @@
               <w:rPr>
                 <w:rFonts w:eastAsia="Times New Roman"/>
               </w:rPr>
-              <w:t xml:space="preserve"> ALC is </w:t>
+              <w:t xml:space="preserve"> ALC </w:t>
+            </w:r>
+            <w:proofErr w:type="gramStart"/>
+            <w:r>
+              <w:rPr>
+                <w:rFonts w:eastAsia="Times New Roman"/>
+              </w:rPr>
+              <w:t xml:space="preserve">is </w:t>
             </w:r>
             <w:r>
               <w:rPr>
@@ -2438,6 +2658,7 @@
               </w:rPr>
               <w:t>Will give</w:t>
             </w:r>
+            <w:proofErr w:type="gramEnd"/>
             <w:r>
               <w:rPr>
                 <w:rFonts w:eastAsia="Times New Roman"/>
@@ -3071,6 +3292,7 @@
               </w:rPr>
               <w:t xml:space="preserve"> or 2</w:t>
             </w:r>
+            <w:proofErr w:type="gramStart"/>
             <w:r>
               <w:rPr>
                 <w:rFonts w:eastAsia="Times New Roman"/>
@@ -3088,7 +3310,14 @@
               <w:rPr>
                 <w:rFonts w:eastAsia="Times New Roman"/>
               </w:rPr>
-              <w:t xml:space="preserve"> ALC line</w:t>
+              <w:t xml:space="preserve"> ALC</w:t>
+            </w:r>
+            <w:proofErr w:type="gramEnd"/>
+            <w:r>
+              <w:rPr>
+                <w:rFonts w:eastAsia="Times New Roman"/>
+              </w:rPr>
+              <w:t xml:space="preserve"> line</w:t>
             </w:r>
           </w:p>
         </w:tc>
@@ -4416,8 +4645,24 @@
       <w:pPr>
         <w:spacing w:after="0" w:line="259" w:lineRule="auto"/>
       </w:pPr>
-      <w:r>
-        <w:t>Shamelessly borrowed from Donald Wilhem W3FPR</w:t>
+    </w:p>
+    <w:p>
+      <w:pPr>
+        <w:pStyle w:val="Title"/>
+        <w:jc w:val="center"/>
+        <w:rPr>
+          <w:rFonts w:eastAsia="Times New Roman"/>
+          <w:sz w:val="40"/>
+          <w:szCs w:val="40"/>
+        </w:rPr>
+      </w:pPr>
+      <w:r>
+        <w:rPr>
+          <w:rFonts w:eastAsia="Times New Roman"/>
+          <w:sz w:val="40"/>
+          <w:szCs w:val="40"/>
+        </w:rPr>
+        <w:t>Setting Elecraft transceivers for soundcard digital</w:t>
       </w:r>
     </w:p>
     <w:p>
@@ -4425,19 +4670,20 @@
         <w:shd w:val="clear" w:color="auto" w:fill="FFFFFF"/>
         <w:spacing w:after="0" w:line="240" w:lineRule="auto"/>
         <w:ind w:left="0" w:firstLine="0"/>
+        <w:jc w:val="center"/>
         <w:rPr>
           <w:rFonts w:ascii="Times New Roman" w:eastAsia="Times New Roman" w:hAnsi="Times New Roman" w:cs="Times New Roman"/>
-          <w:sz w:val="36"/>
-          <w:szCs w:val="36"/>
+          <w:sz w:val="27"/>
+          <w:szCs w:val="27"/>
         </w:rPr>
       </w:pPr>
       <w:r>
         <w:rPr>
           <w:rFonts w:ascii="Times New Roman" w:eastAsia="Times New Roman" w:hAnsi="Times New Roman" w:cs="Times New Roman"/>
-          <w:sz w:val="36"/>
-          <w:szCs w:val="36"/>
-        </w:rPr>
-        <w:t>Setting Elecraft transceivers for soundcard digital</w:t>
+          <w:sz w:val="27"/>
+          <w:szCs w:val="27"/>
+        </w:rPr>
+        <w:t>Don Wilhelm W3FPR</w:t>
       </w:r>
     </w:p>
     <w:p>
@@ -4445,19 +4691,82 @@
         <w:shd w:val="clear" w:color="auto" w:fill="FFFFFF"/>
         <w:spacing w:after="0" w:line="240" w:lineRule="auto"/>
         <w:ind w:left="0" w:firstLine="0"/>
+        <w:jc w:val="center"/>
         <w:rPr>
           <w:rFonts w:ascii="Times New Roman" w:eastAsia="Times New Roman" w:hAnsi="Times New Roman" w:cs="Times New Roman"/>
           <w:sz w:val="27"/>
           <w:szCs w:val="27"/>
         </w:rPr>
       </w:pPr>
-      <w:r>
+    </w:p>
+    <w:p>
+      <w:pPr>
+        <w:shd w:val="clear" w:color="auto" w:fill="FFFFFF"/>
+        <w:spacing w:after="0" w:line="240" w:lineRule="auto"/>
+        <w:ind w:left="0" w:firstLine="0"/>
         <w:rPr>
           <w:rFonts w:ascii="Times New Roman" w:eastAsia="Times New Roman" w:hAnsi="Times New Roman" w:cs="Times New Roman"/>
           <w:sz w:val="27"/>
           <w:szCs w:val="27"/>
         </w:rPr>
-        <w:t>Don Wilhelm W3FPR</w:t>
+      </w:pPr>
+      <w:r>
+        <w:rPr>
+          <w:rFonts w:ascii="Times New Roman" w:eastAsia="Times New Roman" w:hAnsi="Times New Roman" w:cs="Times New Roman"/>
+          <w:sz w:val="27"/>
+          <w:szCs w:val="27"/>
+        </w:rPr>
+        <w:t xml:space="preserve">The setup for soundcard digital modes using Elecraft transceivers (K3/K3S/KX2/KX3 </w:t>
+      </w:r>
+      <w:proofErr w:type="gramStart"/>
+      <w:r>
+        <w:rPr>
+          <w:rFonts w:ascii="Times New Roman" w:eastAsia="Times New Roman" w:hAnsi="Times New Roman" w:cs="Times New Roman"/>
+          <w:sz w:val="27"/>
+          <w:szCs w:val="27"/>
+        </w:rPr>
+        <w:t>and also</w:t>
+      </w:r>
+      <w:proofErr w:type="gramEnd"/>
+      <w:r>
+        <w:rPr>
+          <w:rFonts w:ascii="Times New Roman" w:eastAsia="Times New Roman" w:hAnsi="Times New Roman" w:cs="Times New Roman"/>
+          <w:sz w:val="27"/>
+          <w:szCs w:val="27"/>
+        </w:rPr>
+        <w:t xml:space="preserve"> the K2)</w:t>
+      </w:r>
+      <w:r>
+        <w:rPr>
+          <w:rFonts w:ascii="Times New Roman" w:eastAsia="Times New Roman" w:hAnsi="Times New Roman" w:cs="Times New Roman"/>
+          <w:sz w:val="27"/>
+          <w:szCs w:val="27"/>
+        </w:rPr>
+        <w:t xml:space="preserve"> </w:t>
+      </w:r>
+      <w:r>
+        <w:rPr>
+          <w:rFonts w:ascii="Times New Roman" w:eastAsia="Times New Roman" w:hAnsi="Times New Roman" w:cs="Times New Roman"/>
+          <w:sz w:val="27"/>
+          <w:szCs w:val="27"/>
+        </w:rPr>
+        <w:t>is different than the setup advice for other amateur transceivers.</w:t>
+      </w:r>
+      <w:r>
+        <w:rPr>
+          <w:rFonts w:ascii="Times New Roman" w:eastAsia="Times New Roman" w:hAnsi="Times New Roman" w:cs="Times New Roman"/>
+          <w:sz w:val="27"/>
+          <w:szCs w:val="27"/>
+        </w:rPr>
+        <w:t xml:space="preserve">  </w:t>
+      </w:r>
+      <w:r>
+        <w:rPr>
+          <w:rFonts w:ascii="Times New Roman" w:eastAsia="Times New Roman" w:hAnsi="Times New Roman" w:cs="Times New Roman"/>
+          <w:sz w:val="27"/>
+          <w:szCs w:val="27"/>
+        </w:rPr>
+        <w:t>That is because the Elecraft transceivers are different from other amateur transceivers, mainly in the way the power is controlled.</w:t>
       </w:r>
     </w:p>
     <w:p>
@@ -4471,21 +4780,25 @@
           <w:szCs w:val="27"/>
         </w:rPr>
       </w:pPr>
-      <w:r>
+    </w:p>
+    <w:p>
+      <w:pPr>
+        <w:shd w:val="clear" w:color="auto" w:fill="FFFFFF"/>
+        <w:spacing w:after="0" w:line="240" w:lineRule="auto"/>
+        <w:ind w:left="0" w:firstLine="0"/>
         <w:rPr>
           <w:rFonts w:ascii="Times New Roman" w:eastAsia="Times New Roman" w:hAnsi="Times New Roman" w:cs="Times New Roman"/>
           <w:sz w:val="27"/>
           <w:szCs w:val="27"/>
         </w:rPr>
-        <w:t>The setup for soundcard digital modes using Elecraft transceivers (K3/K3S/KX2/KX3 and also the K2)</w:t>
-      </w:r>
+      </w:pPr>
       <w:r>
         <w:rPr>
           <w:rFonts w:ascii="Times New Roman" w:eastAsia="Times New Roman" w:hAnsi="Times New Roman" w:cs="Times New Roman"/>
           <w:sz w:val="27"/>
           <w:szCs w:val="27"/>
         </w:rPr>
-        <w:t xml:space="preserve"> </w:t>
+        <w:t xml:space="preserve">The “common internet advice (and some software application instruction)” </w:t>
       </w:r>
       <w:r>
         <w:rPr>
@@ -4493,7 +4806,7 @@
           <w:sz w:val="27"/>
           <w:szCs w:val="27"/>
         </w:rPr>
-        <w:t>is different than the setup advice for other amateur transceivers.</w:t>
+        <w:t>does</w:t>
       </w:r>
       <w:r>
         <w:rPr>
@@ -4501,16 +4814,20 @@
           <w:sz w:val="27"/>
           <w:szCs w:val="27"/>
         </w:rPr>
-        <w:t xml:space="preserve">  </w:t>
-      </w:r>
-      <w:r>
+        <w:t xml:space="preserve"> not work well with the Elecraft gear.  That advice is usually of the form – set the power for your maximum desired power and use the audio level to control the power output.  That will cause “Power Hunting” problems with Elecraft transceivers.  Ignore that advice if you are operating an Elecraft transceiver. </w:t>
+      </w:r>
+    </w:p>
+    <w:p>
+      <w:pPr>
+        <w:shd w:val="clear" w:color="auto" w:fill="FFFFFF"/>
+        <w:spacing w:after="0" w:line="240" w:lineRule="auto"/>
+        <w:ind w:left="0" w:firstLine="0"/>
         <w:rPr>
           <w:rFonts w:ascii="Times New Roman" w:eastAsia="Times New Roman" w:hAnsi="Times New Roman" w:cs="Times New Roman"/>
           <w:sz w:val="27"/>
           <w:szCs w:val="27"/>
         </w:rPr>
-        <w:t>That is because the Elecraft transceivers are different from other amateur transceivers, mainly in the way the power is controlled.</w:t>
-      </w:r>
+      </w:pPr>
     </w:p>
     <w:p>
       <w:pPr>
@@ -4523,57 +4840,29 @@
           <w:szCs w:val="27"/>
         </w:rPr>
       </w:pPr>
-    </w:p>
-    <w:p>
-      <w:pPr>
-        <w:shd w:val="clear" w:color="auto" w:fill="FFFFFF"/>
-        <w:spacing w:after="0" w:line="240" w:lineRule="auto"/>
-        <w:ind w:left="0" w:firstLine="0"/>
+      <w:r>
         <w:rPr>
           <w:rFonts w:ascii="Times New Roman" w:eastAsia="Times New Roman" w:hAnsi="Times New Roman" w:cs="Times New Roman"/>
           <w:sz w:val="27"/>
           <w:szCs w:val="27"/>
         </w:rPr>
-      </w:pPr>
+        <w:t xml:space="preserve">So how to </w:t>
+      </w:r>
       <w:r>
         <w:rPr>
           <w:rFonts w:ascii="Times New Roman" w:eastAsia="Times New Roman" w:hAnsi="Times New Roman" w:cs="Times New Roman"/>
           <w:sz w:val="27"/>
           <w:szCs w:val="27"/>
         </w:rPr>
-        <w:t xml:space="preserve">The “common internet advice (and some software application instructions)” do not work well with the Elecraft gear.  That advice is usually of the form – set the power for your maximum desired power and use the audio level to control the power output.  That will cause “Power Hunting” problems with Elecraft transceivers.  Ignore that advice if you are operating an Elecraft transceiver. </w:t>
-      </w:r>
-    </w:p>
-    <w:p>
-      <w:pPr>
-        <w:shd w:val="clear" w:color="auto" w:fill="FFFFFF"/>
-        <w:spacing w:after="0" w:line="240" w:lineRule="auto"/>
-        <w:ind w:left="0" w:firstLine="0"/>
+        <w:t>set up</w:t>
+      </w:r>
+      <w:r>
         <w:rPr>
           <w:rFonts w:ascii="Times New Roman" w:eastAsia="Times New Roman" w:hAnsi="Times New Roman" w:cs="Times New Roman"/>
           <w:sz w:val="27"/>
           <w:szCs w:val="27"/>
         </w:rPr>
-      </w:pPr>
-    </w:p>
-    <w:p>
-      <w:pPr>
-        <w:shd w:val="clear" w:color="auto" w:fill="FFFFFF"/>
-        <w:spacing w:after="0" w:line="240" w:lineRule="auto"/>
-        <w:ind w:left="0" w:firstLine="0"/>
-        <w:rPr>
-          <w:rFonts w:ascii="Times New Roman" w:eastAsia="Times New Roman" w:hAnsi="Times New Roman" w:cs="Times New Roman"/>
-          <w:sz w:val="27"/>
-          <w:szCs w:val="27"/>
-        </w:rPr>
-      </w:pPr>
-      <w:r>
-        <w:rPr>
-          <w:rFonts w:ascii="Times New Roman" w:eastAsia="Times New Roman" w:hAnsi="Times New Roman" w:cs="Times New Roman"/>
-          <w:sz w:val="27"/>
-          <w:szCs w:val="27"/>
-        </w:rPr>
-        <w:t>So how to setup Elecraft transceivers for soundcard digital modes?</w:t>
+        <w:t xml:space="preserve"> Elecraft transceivers for soundcard digital modes?</w:t>
       </w:r>
     </w:p>
     <w:p>
@@ -4664,7 +4953,23 @@
           <w:sz w:val="27"/>
           <w:szCs w:val="27"/>
         </w:rPr>
-        <w:t>Do a “transmit” from the software application, and adjust the audio level initially with the soundcard “speaker” slider and the software application “Power” slider until you have about 4 bars indicated on the “ALC” meter.</w:t>
+        <w:t xml:space="preserve">Do a “transmit” from the software </w:t>
+      </w:r>
+      <w:r>
+        <w:rPr>
+          <w:rFonts w:ascii="Times New Roman" w:eastAsia="Times New Roman" w:hAnsi="Times New Roman" w:cs="Times New Roman"/>
+          <w:sz w:val="27"/>
+          <w:szCs w:val="27"/>
+        </w:rPr>
+        <w:t>application and</w:t>
+      </w:r>
+      <w:r>
+        <w:rPr>
+          <w:rFonts w:ascii="Times New Roman" w:eastAsia="Times New Roman" w:hAnsi="Times New Roman" w:cs="Times New Roman"/>
+          <w:sz w:val="27"/>
+          <w:szCs w:val="27"/>
+        </w:rPr>
+        <w:t xml:space="preserve"> adjust the audio level initially with the soundcard “speaker” slider and the software application “Power” slider until you have about 4 bars indicated on the “ALC” meter.</w:t>
       </w:r>
     </w:p>
     <w:p>
@@ -4689,7 +4994,23 @@
           <w:sz w:val="27"/>
           <w:szCs w:val="27"/>
         </w:rPr>
-        <w:t xml:space="preserve">Then use the K3/K3S/KX3/KX2 MIC GAIN  to refine the level to produce 4 bars solid with the </w:t>
+        <w:t xml:space="preserve">Then use the K3/K3S/KX3/KX2 MIC </w:t>
+      </w:r>
+      <w:r>
+        <w:rPr>
+          <w:rFonts w:ascii="Times New Roman" w:eastAsia="Times New Roman" w:hAnsi="Times New Roman" w:cs="Times New Roman"/>
+          <w:sz w:val="27"/>
+          <w:szCs w:val="27"/>
+        </w:rPr>
+        <w:t>GAIN to</w:t>
+      </w:r>
+      <w:r>
+        <w:rPr>
+          <w:rFonts w:ascii="Times New Roman" w:eastAsia="Times New Roman" w:hAnsi="Times New Roman" w:cs="Times New Roman"/>
+          <w:sz w:val="27"/>
+          <w:szCs w:val="27"/>
+        </w:rPr>
+        <w:t xml:space="preserve"> refine the level to produce 4 bars solid with the </w:t>
       </w:r>
       <w:r>
         <w:rPr>
@@ -4730,7 +5051,16 @@
           <w:sz w:val="27"/>
           <w:szCs w:val="27"/>
         </w:rPr>
-        <w:t>Don’t worry about the “ALC” indication.  The ALC meter scale in DATA A mode indicates the onset of ALC at the 5th bar.  The lower bars are there as an aid in setting the audio level.  The 5th bar is the “NO ALC” point for the K3/K3S/KX3/KX2 – this is consistent with the internet advice to not drive the transceiver into ALC.</w:t>
+        <w:t xml:space="preserve">Don’t worry about the “ALC” indication.  The ALC meter scale in DATA A mode indicates the onset of ALC at the 5th bar.  The lower bars are there as an aid in </w:t>
+      </w:r>
+      <w:r>
+        <w:rPr>
+          <w:rFonts w:ascii="Times New Roman" w:eastAsia="Times New Roman" w:hAnsi="Times New Roman" w:cs="Times New Roman"/>
+          <w:sz w:val="27"/>
+          <w:szCs w:val="27"/>
+        </w:rPr>
+        <w:lastRenderedPageBreak/>
+        <w:t>setting the audio level.  The 5th bar is the “NO ALC” point for the K3/K3S/KX3/KX2 – this is consistent with the internet advice to not drive the transceiver into ALC.</w:t>
       </w:r>
     </w:p>
     <w:p>
@@ -4755,7 +5085,6 @@
           <w:sz w:val="27"/>
           <w:szCs w:val="27"/>
         </w:rPr>
-        <w:lastRenderedPageBreak/>
         <w:t>Once the audio is set, adjust the desired power output with the POWER knob, and all should be well.</w:t>
       </w:r>
     </w:p>
@@ -4906,7 +5235,23 @@
           <w:sz w:val="27"/>
           <w:szCs w:val="27"/>
         </w:rPr>
-        <w:t>That means if you set the power knob for 100 watts, and attempt to control the power using the audio level (as indicated by the internet advice), the Elecraft transceiver will attempt to increase the power even with the audio level at a low level to 100 watts.  It will be unable to do that due to the low audio level, and thus the saga of “Power Hunting” will begin.</w:t>
+        <w:t xml:space="preserve">That means if you set the power knob for 100 </w:t>
+      </w:r>
+      <w:r>
+        <w:rPr>
+          <w:rFonts w:ascii="Times New Roman" w:eastAsia="Times New Roman" w:hAnsi="Times New Roman" w:cs="Times New Roman"/>
+          <w:sz w:val="27"/>
+          <w:szCs w:val="27"/>
+        </w:rPr>
+        <w:t>watts and</w:t>
+      </w:r>
+      <w:r>
+        <w:rPr>
+          <w:rFonts w:ascii="Times New Roman" w:eastAsia="Times New Roman" w:hAnsi="Times New Roman" w:cs="Times New Roman"/>
+          <w:sz w:val="27"/>
+          <w:szCs w:val="27"/>
+        </w:rPr>
+        <w:t xml:space="preserve"> attempt to control the power using the audio level (as indicated by the internet advice), the Elecraft transceiver will attempt to increase the power even with the audio level at a low level to 100 watts.  It will be unable to do that due to the low audio level, and thus the saga of “Power Hunting” will begin.</w:t>
       </w:r>
     </w:p>
     <w:p>
@@ -4938,7 +5283,23 @@
           <w:sz w:val="27"/>
           <w:szCs w:val="27"/>
         </w:rPr>
-        <w:t xml:space="preserve">The Elecraft method of power control is superior in that it allows you to achieve any power level you desire without regard for the RF gain of the transmit stages differing from band to band.  For instance setting the power knob to 5 watts will result in 5 watts power no matter what the gain of the RF transmit chain may be.  But if the Transmit audio is insufficient, full power may be difficult to achieve, and the result is the “Power Hunting” referred to above. </w:t>
+        <w:t xml:space="preserve">The Elecraft method of power control is superior in that it allows you to achieve any power level you desire without regard for the RF gain of the transmit stages differing from band to band.  For </w:t>
+      </w:r>
+      <w:r>
+        <w:rPr>
+          <w:rFonts w:ascii="Times New Roman" w:eastAsia="Times New Roman" w:hAnsi="Times New Roman" w:cs="Times New Roman"/>
+          <w:sz w:val="27"/>
+          <w:szCs w:val="27"/>
+        </w:rPr>
+        <w:t>instance,</w:t>
+      </w:r>
+      <w:r>
+        <w:rPr>
+          <w:rFonts w:ascii="Times New Roman" w:eastAsia="Times New Roman" w:hAnsi="Times New Roman" w:cs="Times New Roman"/>
+          <w:sz w:val="27"/>
+          <w:szCs w:val="27"/>
+        </w:rPr>
+        <w:t xml:space="preserve"> setting the power knob to 5 watts will result in 5 watts power no matter what the gain of the RF transmit chain may be.  But if the Transmit audio is insufficient, full power may be difficult to achieve, and the result is the “Power Hunting” referred to above. </w:t>
       </w:r>
     </w:p>
     <w:p>
@@ -5361,6 +5722,119 @@
     </w:lvl>
   </w:abstractNum>
   <w:abstractNum w:abstractNumId="3" w15:restartNumberingAfterBreak="0">
+    <w:nsid w:val="213A6151"/>
+    <w:multiLevelType w:val="hybridMultilevel"/>
+    <w:tmpl w:val="7488DFC8"/>
+    <w:lvl w:ilvl="0" w:tplc="04090001">
+      <w:start w:val="1"/>
+      <w:numFmt w:val="bullet"/>
+      <w:lvlText w:val=""/>
+      <w:lvlJc w:val="left"/>
+      <w:pPr>
+        <w:ind w:left="735" w:hanging="360"/>
+      </w:pPr>
+      <w:rPr>
+        <w:rFonts w:ascii="Symbol" w:hAnsi="Symbol" w:hint="default"/>
+      </w:rPr>
+    </w:lvl>
+    <w:lvl w:ilvl="1" w:tplc="04090003" w:tentative="1">
+      <w:start w:val="1"/>
+      <w:numFmt w:val="bullet"/>
+      <w:lvlText w:val="o"/>
+      <w:lvlJc w:val="left"/>
+      <w:pPr>
+        <w:ind w:left="1455" w:hanging="360"/>
+      </w:pPr>
+      <w:rPr>
+        <w:rFonts w:ascii="Courier New" w:hAnsi="Courier New" w:cs="Courier New" w:hint="default"/>
+      </w:rPr>
+    </w:lvl>
+    <w:lvl w:ilvl="2" w:tplc="04090005" w:tentative="1">
+      <w:start w:val="1"/>
+      <w:numFmt w:val="bullet"/>
+      <w:lvlText w:val=""/>
+      <w:lvlJc w:val="left"/>
+      <w:pPr>
+        <w:ind w:left="2175" w:hanging="360"/>
+      </w:pPr>
+      <w:rPr>
+        <w:rFonts w:ascii="Wingdings" w:hAnsi="Wingdings" w:hint="default"/>
+      </w:rPr>
+    </w:lvl>
+    <w:lvl w:ilvl="3" w:tplc="04090001" w:tentative="1">
+      <w:start w:val="1"/>
+      <w:numFmt w:val="bullet"/>
+      <w:lvlText w:val=""/>
+      <w:lvlJc w:val="left"/>
+      <w:pPr>
+        <w:ind w:left="2895" w:hanging="360"/>
+      </w:pPr>
+      <w:rPr>
+        <w:rFonts w:ascii="Symbol" w:hAnsi="Symbol" w:hint="default"/>
+      </w:rPr>
+    </w:lvl>
+    <w:lvl w:ilvl="4" w:tplc="04090003" w:tentative="1">
+      <w:start w:val="1"/>
+      <w:numFmt w:val="bullet"/>
+      <w:lvlText w:val="o"/>
+      <w:lvlJc w:val="left"/>
+      <w:pPr>
+        <w:ind w:left="3615" w:hanging="360"/>
+      </w:pPr>
+      <w:rPr>
+        <w:rFonts w:ascii="Courier New" w:hAnsi="Courier New" w:cs="Courier New" w:hint="default"/>
+      </w:rPr>
+    </w:lvl>
+    <w:lvl w:ilvl="5" w:tplc="04090005" w:tentative="1">
+      <w:start w:val="1"/>
+      <w:numFmt w:val="bullet"/>
+      <w:lvlText w:val=""/>
+      <w:lvlJc w:val="left"/>
+      <w:pPr>
+        <w:ind w:left="4335" w:hanging="360"/>
+      </w:pPr>
+      <w:rPr>
+        <w:rFonts w:ascii="Wingdings" w:hAnsi="Wingdings" w:hint="default"/>
+      </w:rPr>
+    </w:lvl>
+    <w:lvl w:ilvl="6" w:tplc="04090001" w:tentative="1">
+      <w:start w:val="1"/>
+      <w:numFmt w:val="bullet"/>
+      <w:lvlText w:val=""/>
+      <w:lvlJc w:val="left"/>
+      <w:pPr>
+        <w:ind w:left="5055" w:hanging="360"/>
+      </w:pPr>
+      <w:rPr>
+        <w:rFonts w:ascii="Symbol" w:hAnsi="Symbol" w:hint="default"/>
+      </w:rPr>
+    </w:lvl>
+    <w:lvl w:ilvl="7" w:tplc="04090003" w:tentative="1">
+      <w:start w:val="1"/>
+      <w:numFmt w:val="bullet"/>
+      <w:lvlText w:val="o"/>
+      <w:lvlJc w:val="left"/>
+      <w:pPr>
+        <w:ind w:left="5775" w:hanging="360"/>
+      </w:pPr>
+      <w:rPr>
+        <w:rFonts w:ascii="Courier New" w:hAnsi="Courier New" w:cs="Courier New" w:hint="default"/>
+      </w:rPr>
+    </w:lvl>
+    <w:lvl w:ilvl="8" w:tplc="04090005" w:tentative="1">
+      <w:start w:val="1"/>
+      <w:numFmt w:val="bullet"/>
+      <w:lvlText w:val=""/>
+      <w:lvlJc w:val="left"/>
+      <w:pPr>
+        <w:ind w:left="6495" w:hanging="360"/>
+      </w:pPr>
+      <w:rPr>
+        <w:rFonts w:ascii="Wingdings" w:hAnsi="Wingdings" w:hint="default"/>
+      </w:rPr>
+    </w:lvl>
+  </w:abstractNum>
+  <w:abstractNum w:abstractNumId="4" w15:restartNumberingAfterBreak="0">
     <w:nsid w:val="313327AB"/>
     <w:multiLevelType w:val="hybridMultilevel"/>
     <w:tmpl w:val="92649472"/>
@@ -5450,7 +5924,7 @@
       </w:pPr>
     </w:lvl>
   </w:abstractNum>
-  <w:abstractNum w:abstractNumId="4" w15:restartNumberingAfterBreak="0">
+  <w:abstractNum w:abstractNumId="5" w15:restartNumberingAfterBreak="0">
     <w:nsid w:val="3D1C2BC3"/>
     <w:multiLevelType w:val="hybridMultilevel"/>
     <w:tmpl w:val="23BE9452"/>
@@ -5563,7 +6037,7 @@
       </w:rPr>
     </w:lvl>
   </w:abstractNum>
-  <w:abstractNum w:abstractNumId="5" w15:restartNumberingAfterBreak="0">
+  <w:abstractNum w:abstractNumId="6" w15:restartNumberingAfterBreak="0">
     <w:nsid w:val="3F5F50D0"/>
     <w:multiLevelType w:val="hybridMultilevel"/>
     <w:tmpl w:val="0D802B3E"/>
@@ -5775,7 +6249,7 @@
       </w:rPr>
     </w:lvl>
   </w:abstractNum>
-  <w:abstractNum w:abstractNumId="6" w15:restartNumberingAfterBreak="0">
+  <w:abstractNum w:abstractNumId="7" w15:restartNumberingAfterBreak="0">
     <w:nsid w:val="7CDE1E09"/>
     <w:multiLevelType w:val="hybridMultilevel"/>
     <w:tmpl w:val="D6483F30"/>
@@ -5889,25 +6363,28 @@
     </w:lvl>
   </w:abstractNum>
   <w:num w:numId="1" w16cid:durableId="1583875925">
-    <w:abstractNumId w:val="5"/>
+    <w:abstractNumId w:val="6"/>
   </w:num>
   <w:num w:numId="2" w16cid:durableId="417871308">
     <w:abstractNumId w:val="1"/>
   </w:num>
   <w:num w:numId="3" w16cid:durableId="2040548303">
-    <w:abstractNumId w:val="6"/>
+    <w:abstractNumId w:val="7"/>
   </w:num>
   <w:num w:numId="4" w16cid:durableId="1808276841">
-    <w:abstractNumId w:val="3"/>
+    <w:abstractNumId w:val="4"/>
   </w:num>
   <w:num w:numId="5" w16cid:durableId="1635524506">
     <w:abstractNumId w:val="2"/>
   </w:num>
   <w:num w:numId="6" w16cid:durableId="1605452188">
-    <w:abstractNumId w:val="4"/>
+    <w:abstractNumId w:val="5"/>
   </w:num>
   <w:num w:numId="7" w16cid:durableId="2038500836">
     <w:abstractNumId w:val="0"/>
+  </w:num>
+  <w:num w:numId="8" w16cid:durableId="2033872967">
+    <w:abstractNumId w:val="3"/>
   </w:num>
 </w:numbering>
 </file>
@@ -6319,6 +6796,27 @@
       <w:color w:val="000000"/>
     </w:rPr>
   </w:style>
+  <w:style w:type="paragraph" w:styleId="Heading1">
+    <w:name w:val="heading 1"/>
+    <w:basedOn w:val="Normal"/>
+    <w:next w:val="Normal"/>
+    <w:link w:val="Heading1Char"/>
+    <w:uiPriority w:val="9"/>
+    <w:qFormat/>
+    <w:rsid w:val="00BE4F71"/>
+    <w:pPr>
+      <w:keepNext/>
+      <w:keepLines/>
+      <w:spacing w:before="240" w:after="0"/>
+      <w:outlineLvl w:val="0"/>
+    </w:pPr>
+    <w:rPr>
+      <w:rFonts w:asciiTheme="majorHAnsi" w:eastAsiaTheme="majorEastAsia" w:hAnsiTheme="majorHAnsi" w:cstheme="majorBidi"/>
+      <w:color w:val="2F5496" w:themeColor="accent1" w:themeShade="BF"/>
+      <w:sz w:val="32"/>
+      <w:szCs w:val="32"/>
+    </w:rPr>
+  </w:style>
   <w:style w:type="paragraph" w:styleId="Heading2">
     <w:name w:val="heading 2"/>
     <w:basedOn w:val="Normal"/>
@@ -6463,6 +6961,54 @@
     <w:rPr>
       <w:color w:val="605E5C"/>
       <w:shd w:val="clear" w:color="auto" w:fill="E1DFDD"/>
+    </w:rPr>
+  </w:style>
+  <w:style w:type="character" w:customStyle="1" w:styleId="Heading1Char">
+    <w:name w:val="Heading 1 Char"/>
+    <w:basedOn w:val="DefaultParagraphFont"/>
+    <w:link w:val="Heading1"/>
+    <w:uiPriority w:val="9"/>
+    <w:rsid w:val="00BE4F71"/>
+    <w:rPr>
+      <w:rFonts w:asciiTheme="majorHAnsi" w:eastAsiaTheme="majorEastAsia" w:hAnsiTheme="majorHAnsi" w:cstheme="majorBidi"/>
+      <w:color w:val="2F5496" w:themeColor="accent1" w:themeShade="BF"/>
+      <w:sz w:val="32"/>
+      <w:szCs w:val="32"/>
+    </w:rPr>
+  </w:style>
+  <w:style w:type="paragraph" w:styleId="Title">
+    <w:name w:val="Title"/>
+    <w:basedOn w:val="Normal"/>
+    <w:next w:val="Normal"/>
+    <w:link w:val="TitleChar"/>
+    <w:uiPriority w:val="10"/>
+    <w:qFormat/>
+    <w:rsid w:val="00BE4F71"/>
+    <w:pPr>
+      <w:spacing w:after="0" w:line="240" w:lineRule="auto"/>
+      <w:contextualSpacing/>
+    </w:pPr>
+    <w:rPr>
+      <w:rFonts w:asciiTheme="majorHAnsi" w:eastAsiaTheme="majorEastAsia" w:hAnsiTheme="majorHAnsi" w:cstheme="majorBidi"/>
+      <w:color w:val="auto"/>
+      <w:spacing w:val="-10"/>
+      <w:kern w:val="28"/>
+      <w:sz w:val="56"/>
+      <w:szCs w:val="56"/>
+    </w:rPr>
+  </w:style>
+  <w:style w:type="character" w:customStyle="1" w:styleId="TitleChar">
+    <w:name w:val="Title Char"/>
+    <w:basedOn w:val="DefaultParagraphFont"/>
+    <w:link w:val="Title"/>
+    <w:uiPriority w:val="10"/>
+    <w:rsid w:val="00BE4F71"/>
+    <w:rPr>
+      <w:rFonts w:asciiTheme="majorHAnsi" w:eastAsiaTheme="majorEastAsia" w:hAnsiTheme="majorHAnsi" w:cstheme="majorBidi"/>
+      <w:spacing w:val="-10"/>
+      <w:kern w:val="28"/>
+      <w:sz w:val="56"/>
+      <w:szCs w:val="56"/>
     </w:rPr>
   </w:style>
 </w:styles>

</xml_diff>